<commit_message>
Add Aaron to the team proposal
</commit_message>
<xml_diff>
--- a/Project_2_Proposal.docx
+++ b/Project_2_Proposal.docx
@@ -9,6 +9,17 @@
     </w:p>
     <w:p/>
     <w:p>
+      <w:r>
+        <w:t xml:space="preserve">Aaron </w:t>
+      </w:r>
+      <w:proofErr w:type="spellStart"/>
+      <w:r>
+        <w:t>Schomer</w:t>
+      </w:r>
+      <w:proofErr w:type="spellEnd"/>
+      <w:r>
+        <w:t xml:space="preserve">, </w:t>
+      </w:r>
       <w:r>
         <w:t xml:space="preserve">Bandon Cho, Jaceguai de Magalhaes, Jack Nguyen, </w:t>
       </w:r>

</xml_diff>

<commit_message>
Update proposal document according to stand up
</commit_message>
<xml_diff>
--- a/Project_2_Proposal.docx
+++ b/Project_2_Proposal.docx
@@ -63,8 +63,16 @@
         </w:numPr>
       </w:pPr>
       <w:r>
-        <w:t>Scala/Spark app allowing</w:t>
-      </w:r>
+        <w:t xml:space="preserve">Scala/Spark app </w:t>
+      </w:r>
+      <w:r>
+        <w:t xml:space="preserve">CLI for user </w:t>
+      </w:r>
+      <w:proofErr w:type="spellStart"/>
+      <w:r>
+        <w:t>interations</w:t>
+      </w:r>
+      <w:proofErr w:type="spellEnd"/>
       <w:r>
         <w:t>.</w:t>
       </w:r>
@@ -150,7 +158,13 @@
         <w:t>s’</w:t>
       </w:r>
       <w:r>
-        <w:t xml:space="preserve"> management thought app</w:t>
+        <w:t xml:space="preserve"> management th</w:t>
+      </w:r>
+      <w:r>
+        <w:t>r</w:t>
+      </w:r>
+      <w:r>
+        <w:t>ough app</w:t>
       </w:r>
       <w:r>
         <w:t>.</w:t>
@@ -176,10 +190,33 @@
     </w:p>
     <w:p/>
     <w:p/>
+    <w:p>
+      <w:r>
+        <w:t>Queries:</w:t>
+      </w:r>
+    </w:p>
     <w:p/>
     <w:p>
       <w:r>
-        <w:t>Queries:</w:t>
+        <w:t xml:space="preserve">Will be related to the development of the disease for different countries </w:t>
+      </w:r>
+      <w:r>
+        <w:t xml:space="preserve">including the </w:t>
+      </w:r>
+      <w:r>
+        <w:t xml:space="preserve">US and their states. The list bellow will update </w:t>
+      </w:r>
+      <w:r>
+        <w:t>increment</w:t>
+      </w:r>
+      <w:r>
+        <w:t xml:space="preserve"> as the specific</w:t>
+      </w:r>
+      <w:r>
+        <w:t>s</w:t>
+      </w:r>
+      <w:r>
+        <w:t xml:space="preserve"> queries are defined.</w:t>
       </w:r>
     </w:p>
     <w:p/>
@@ -251,21 +288,7 @@
         </w:numPr>
       </w:pPr>
       <w:r>
-        <w:t xml:space="preserve">Use </w:t>
-      </w:r>
-      <w:proofErr w:type="gramStart"/>
-      <w:r>
-        <w:t>encrypt</w:t>
-      </w:r>
-      <w:proofErr w:type="gramEnd"/>
-      <w:r>
-        <w:t xml:space="preserve"> passwords and user levels (Admin</w:t>
-      </w:r>
-      <w:r>
-        <w:t>/Basic)</w:t>
-      </w:r>
-      <w:r>
-        <w:t>.</w:t>
+        <w:t>Make a linear regression.</w:t>
       </w:r>
     </w:p>
     <w:p>
@@ -277,10 +300,16 @@
         </w:numPr>
       </w:pPr>
       <w:r>
-        <w:t xml:space="preserve">Use Tableau for </w:t>
-      </w:r>
-      <w:r>
-        <w:t>visualization.</w:t>
+        <w:t xml:space="preserve">Use Tableau </w:t>
+      </w:r>
+      <w:r>
+        <w:t>visualizing</w:t>
+      </w:r>
+      <w:r>
+        <w:t xml:space="preserve"> Spatial Data</w:t>
+      </w:r>
+      <w:r>
+        <w:t>.</w:t>
       </w:r>
     </w:p>
     <w:p>
@@ -292,7 +321,10 @@
         </w:numPr>
       </w:pPr>
       <w:r>
-        <w:t xml:space="preserve">Store results in AWS or </w:t>
+        <w:t>Use</w:t>
+      </w:r>
+      <w:r>
+        <w:t xml:space="preserve"> AWS or </w:t>
       </w:r>
       <w:proofErr w:type="spellStart"/>
       <w:r>
@@ -332,29 +364,29 @@
         <mc:AlternateContent>
           <mc:Choice Requires="wps">
             <w:drawing>
-              <wp:anchor distT="0" distB="0" distL="114300" distR="114300" simplePos="0" relativeHeight="251671552" behindDoc="0" locked="0" layoutInCell="1" allowOverlap="1" wp14:anchorId="2EDF381B" wp14:editId="1886A0DD">
+              <wp:anchor distT="0" distB="0" distL="114300" distR="114300" simplePos="0" relativeHeight="251670528" behindDoc="0" locked="0" layoutInCell="1" allowOverlap="1" wp14:anchorId="509F6360" wp14:editId="312C5D82">
                 <wp:simplePos x="0" y="0"/>
                 <wp:positionH relativeFrom="column">
-                  <wp:posOffset>3030744</wp:posOffset>
+                  <wp:posOffset>3210339</wp:posOffset>
                 </wp:positionH>
                 <wp:positionV relativeFrom="paragraph">
-                  <wp:posOffset>2391327</wp:posOffset>
+                  <wp:posOffset>1108819</wp:posOffset>
                 </wp:positionV>
-                <wp:extent cx="1245317" cy="45719"/>
-                <wp:effectExtent l="25400" t="25400" r="12065" b="69215"/>
+                <wp:extent cx="904461" cy="1093305"/>
+                <wp:effectExtent l="0" t="0" r="35560" b="75565"/>
                 <wp:wrapNone/>
-                <wp:docPr id="16" name="Straight Arrow Connector 16"/>
+                <wp:docPr id="15" name="Elbow Connector 15"/>
                 <wp:cNvGraphicFramePr/>
                 <a:graphic xmlns:a="http://schemas.openxmlformats.org/drawingml/2006/main">
                   <a:graphicData uri="http://schemas.microsoft.com/office/word/2010/wordprocessingShape">
                     <wps:wsp>
                       <wps:cNvCnPr/>
                       <wps:spPr>
-                        <a:xfrm flipH="1">
+                        <a:xfrm>
                           <a:off x="0" y="0"/>
-                          <a:ext cx="1245317" cy="45719"/>
+                          <a:ext cx="904461" cy="1093305"/>
                         </a:xfrm>
-                        <a:prstGeom prst="straightConnector1">
+                        <a:prstGeom prst="bentConnector3">
                           <a:avLst/>
                         </a:prstGeom>
                         <a:ln>
@@ -390,77 +422,7 @@
           </mc:Choice>
           <mc:Fallback>
             <w:pict>
-              <v:shapetype w14:anchorId="35AD70C7" id="_x0000_t32" coordsize="21600,21600" o:spt="32" o:oned="t" path="m,l21600,21600e" filled="f">
-                <v:path arrowok="t" fillok="f" o:connecttype="none"/>
-                <o:lock v:ext="edit" shapetype="t"/>
-              </v:shapetype>
-              <v:shape id="Straight Arrow Connector 16" o:spid="_x0000_s1026" type="#_x0000_t32" style="position:absolute;margin-left:238.65pt;margin-top:188.3pt;width:98.05pt;height:3.6pt;flip:x;z-index:251671552;visibility:visible;mso-wrap-style:square;mso-width-percent:0;mso-height-percent:0;mso-wrap-distance-left:9pt;mso-wrap-distance-top:0;mso-wrap-distance-right:9pt;mso-wrap-distance-bottom:0;mso-position-horizontal:absolute;mso-position-horizontal-relative:text;mso-position-vertical:absolute;mso-position-vertical-relative:text;mso-width-percent:0;mso-height-percent:0;mso-width-relative:margin;mso-height-relative:margin" o:gfxdata="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" strokecolor="#4472c4 [3204]" strokeweight=".5pt">
-                <v:stroke endarrow="block" joinstyle="miter"/>
-              </v:shape>
-            </w:pict>
-          </mc:Fallback>
-        </mc:AlternateContent>
-      </w:r>
-      <w:r>
-        <w:rPr>
-          <w:noProof/>
-        </w:rPr>
-        <mc:AlternateContent>
-          <mc:Choice Requires="wps">
-            <w:drawing>
-              <wp:anchor distT="0" distB="0" distL="114300" distR="114300" simplePos="0" relativeHeight="251670528" behindDoc="0" locked="0" layoutInCell="1" allowOverlap="1" wp14:anchorId="509F6360" wp14:editId="5C214803">
-                <wp:simplePos x="0" y="0"/>
-                <wp:positionH relativeFrom="column">
-                  <wp:posOffset>3210201</wp:posOffset>
-                </wp:positionH>
-                <wp:positionV relativeFrom="paragraph">
-                  <wp:posOffset>1113597</wp:posOffset>
-                </wp:positionV>
-                <wp:extent cx="1302164" cy="844826"/>
-                <wp:effectExtent l="0" t="0" r="19050" b="69850"/>
-                <wp:wrapNone/>
-                <wp:docPr id="15" name="Elbow Connector 15"/>
-                <wp:cNvGraphicFramePr/>
-                <a:graphic xmlns:a="http://schemas.openxmlformats.org/drawingml/2006/main">
-                  <a:graphicData uri="http://schemas.microsoft.com/office/word/2010/wordprocessingShape">
-                    <wps:wsp>
-                      <wps:cNvCnPr/>
-                      <wps:spPr>
-                        <a:xfrm>
-                          <a:off x="0" y="0"/>
-                          <a:ext cx="1302164" cy="844826"/>
-                        </a:xfrm>
-                        <a:prstGeom prst="bentConnector3">
-                          <a:avLst/>
-                        </a:prstGeom>
-                        <a:ln>
-                          <a:tailEnd type="triangle"/>
-                        </a:ln>
-                      </wps:spPr>
-                      <wps:style>
-                        <a:lnRef idx="1">
-                          <a:schemeClr val="accent1"/>
-                        </a:lnRef>
-                        <a:fillRef idx="0">
-                          <a:schemeClr val="accent1"/>
-                        </a:fillRef>
-                        <a:effectRef idx="0">
-                          <a:schemeClr val="accent1"/>
-                        </a:effectRef>
-                        <a:fontRef idx="minor">
-                          <a:schemeClr val="tx1"/>
-                        </a:fontRef>
-                      </wps:style>
-                      <wps:bodyPr/>
-                    </wps:wsp>
-                  </a:graphicData>
-                </a:graphic>
-              </wp:anchor>
-            </w:drawing>
-          </mc:Choice>
-          <mc:Fallback>
-            <w:pict>
-              <v:shapetype w14:anchorId="49AD70FB" id="_x0000_t34" coordsize="21600,21600" o:spt="34" o:oned="t" adj="10800" path="m,l@0,0@0,21600,21600,21600e" filled="f">
+              <v:shapetype w14:anchorId="01E22CFC" id="_x0000_t34" coordsize="21600,21600" o:spt="34" o:oned="t" adj="10800" path="m,l@0,0@0,21600,21600,21600e" filled="f">
                 <v:stroke joinstyle="miter"/>
                 <v:formulas>
                   <v:f eqn="val #0"/>
@@ -471,7 +433,7 @@
                 </v:handles>
                 <o:lock v:ext="edit" shapetype="t"/>
               </v:shapetype>
-              <v:shape id="Elbow Connector 15" o:spid="_x0000_s1026" type="#_x0000_t34" style="position:absolute;margin-left:252.75pt;margin-top:87.7pt;width:102.55pt;height:66.5pt;z-index:251670528;visibility:visible;mso-wrap-style:square;mso-wrap-distance-left:9pt;mso-wrap-distance-top:0;mso-wrap-distance-right:9pt;mso-wrap-distance-bottom:0;mso-position-horizontal:absolute;mso-position-horizontal-relative:text;mso-position-vertical:absolute;mso-position-vertical-relative:text" o:gfxdata="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" strokecolor="#4472c4 [3204]" strokeweight=".5pt">
+              <v:shape id="Elbow Connector 15" o:spid="_x0000_s1026" type="#_x0000_t34" style="position:absolute;margin-left:252.8pt;margin-top:87.3pt;width:71.2pt;height:86.1pt;z-index:251670528;visibility:visible;mso-wrap-style:square;mso-width-percent:0;mso-height-percent:0;mso-wrap-distance-left:9pt;mso-wrap-distance-top:0;mso-wrap-distance-right:9pt;mso-wrap-distance-bottom:0;mso-position-horizontal:absolute;mso-position-horizontal-relative:text;mso-position-vertical:absolute;mso-position-vertical-relative:text;mso-width-percent:0;mso-height-percent:0;mso-width-relative:margin;mso-height-relative:margin" o:gfxdata="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" strokecolor="#4472c4 [3204]" strokeweight=".5pt">
                 <v:stroke endarrow="block"/>
               </v:shape>
             </w:pict>
@@ -485,448 +447,13 @@
         <mc:AlternateContent>
           <mc:Choice Requires="wps">
             <w:drawing>
-              <wp:anchor distT="0" distB="0" distL="114300" distR="114300" simplePos="0" relativeHeight="251669504" behindDoc="0" locked="0" layoutInCell="1" allowOverlap="1" wp14:anchorId="7B4B1FA5" wp14:editId="6AA01164">
+              <wp:anchor distT="0" distB="0" distL="114300" distR="114300" simplePos="0" relativeHeight="251665408" behindDoc="0" locked="0" layoutInCell="1" allowOverlap="1" wp14:anchorId="2877BC80" wp14:editId="7520C2F2">
                 <wp:simplePos x="0" y="0"/>
                 <wp:positionH relativeFrom="column">
-                  <wp:posOffset>3210200</wp:posOffset>
+                  <wp:posOffset>3925294</wp:posOffset>
                 </wp:positionH>
                 <wp:positionV relativeFrom="paragraph">
-                  <wp:posOffset>845240</wp:posOffset>
-                </wp:positionV>
-                <wp:extent cx="1570521" cy="0"/>
-                <wp:effectExtent l="25400" t="63500" r="0" b="76200"/>
-                <wp:wrapNone/>
-                <wp:docPr id="14" name="Straight Arrow Connector 14"/>
-                <wp:cNvGraphicFramePr/>
-                <a:graphic xmlns:a="http://schemas.openxmlformats.org/drawingml/2006/main">
-                  <a:graphicData uri="http://schemas.microsoft.com/office/word/2010/wordprocessingShape">
-                    <wps:wsp>
-                      <wps:cNvCnPr/>
-                      <wps:spPr>
-                        <a:xfrm>
-                          <a:off x="0" y="0"/>
-                          <a:ext cx="1570521" cy="0"/>
-                        </a:xfrm>
-                        <a:prstGeom prst="straightConnector1">
-                          <a:avLst/>
-                        </a:prstGeom>
-                        <a:ln>
-                          <a:headEnd type="triangle"/>
-                          <a:tailEnd type="triangle"/>
-                        </a:ln>
-                      </wps:spPr>
-                      <wps:style>
-                        <a:lnRef idx="1">
-                          <a:schemeClr val="accent1"/>
-                        </a:lnRef>
-                        <a:fillRef idx="0">
-                          <a:schemeClr val="accent1"/>
-                        </a:fillRef>
-                        <a:effectRef idx="0">
-                          <a:schemeClr val="accent1"/>
-                        </a:effectRef>
-                        <a:fontRef idx="minor">
-                          <a:schemeClr val="tx1"/>
-                        </a:fontRef>
-                      </wps:style>
-                      <wps:bodyPr/>
-                    </wps:wsp>
-                  </a:graphicData>
-                </a:graphic>
-              </wp:anchor>
-            </w:drawing>
-          </mc:Choice>
-          <mc:Fallback>
-            <w:pict>
-              <v:shape w14:anchorId="4F52F3C8" id="Straight Arrow Connector 14" o:spid="_x0000_s1026" type="#_x0000_t32" style="position:absolute;margin-left:252.75pt;margin-top:66.55pt;width:123.65pt;height:0;z-index:251669504;visibility:visible;mso-wrap-style:square;mso-wrap-distance-left:9pt;mso-wrap-distance-top:0;mso-wrap-distance-right:9pt;mso-wrap-distance-bottom:0;mso-position-horizontal:absolute;mso-position-horizontal-relative:text;mso-position-vertical:absolute;mso-position-vertical-relative:text" o:gfxdata="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" strokecolor="#4472c4 [3204]" strokeweight=".5pt">
-                <v:stroke startarrow="block" endarrow="block" joinstyle="miter"/>
-              </v:shape>
-            </w:pict>
-          </mc:Fallback>
-        </mc:AlternateContent>
-      </w:r>
-      <w:r>
-        <w:rPr>
-          <w:noProof/>
-        </w:rPr>
-        <mc:AlternateContent>
-          <mc:Choice Requires="wps">
-            <w:drawing>
-              <wp:anchor distT="0" distB="0" distL="114300" distR="114300" simplePos="0" relativeHeight="251668480" behindDoc="0" locked="0" layoutInCell="1" allowOverlap="1" wp14:anchorId="55468E10" wp14:editId="1FF0FDFC">
-                <wp:simplePos x="0" y="0"/>
-                <wp:positionH relativeFrom="column">
-                  <wp:posOffset>685330</wp:posOffset>
-                </wp:positionH>
-                <wp:positionV relativeFrom="paragraph">
-                  <wp:posOffset>1173232</wp:posOffset>
-                </wp:positionV>
-                <wp:extent cx="1073895" cy="1093304"/>
-                <wp:effectExtent l="0" t="63500" r="0" b="24765"/>
-                <wp:wrapNone/>
-                <wp:docPr id="13" name="Elbow Connector 13"/>
-                <wp:cNvGraphicFramePr/>
-                <a:graphic xmlns:a="http://schemas.openxmlformats.org/drawingml/2006/main">
-                  <a:graphicData uri="http://schemas.microsoft.com/office/word/2010/wordprocessingShape">
-                    <wps:wsp>
-                      <wps:cNvCnPr/>
-                      <wps:spPr>
-                        <a:xfrm flipV="1">
-                          <a:off x="0" y="0"/>
-                          <a:ext cx="1073895" cy="1093304"/>
-                        </a:xfrm>
-                        <a:prstGeom prst="bentConnector3">
-                          <a:avLst/>
-                        </a:prstGeom>
-                        <a:ln>
-                          <a:tailEnd type="triangle"/>
-                        </a:ln>
-                      </wps:spPr>
-                      <wps:style>
-                        <a:lnRef idx="1">
-                          <a:schemeClr val="accent1"/>
-                        </a:lnRef>
-                        <a:fillRef idx="0">
-                          <a:schemeClr val="accent1"/>
-                        </a:fillRef>
-                        <a:effectRef idx="0">
-                          <a:schemeClr val="accent1"/>
-                        </a:effectRef>
-                        <a:fontRef idx="minor">
-                          <a:schemeClr val="tx1"/>
-                        </a:fontRef>
-                      </wps:style>
-                      <wps:bodyPr/>
-                    </wps:wsp>
-                  </a:graphicData>
-                </a:graphic>
-              </wp:anchor>
-            </w:drawing>
-          </mc:Choice>
-          <mc:Fallback>
-            <w:pict>
-              <v:shape w14:anchorId="3AD52A0C" id="Elbow Connector 13" o:spid="_x0000_s1026" type="#_x0000_t34" style="position:absolute;margin-left:53.95pt;margin-top:92.4pt;width:84.55pt;height:86.1pt;flip:y;z-index:251668480;visibility:visible;mso-wrap-style:square;mso-wrap-distance-left:9pt;mso-wrap-distance-top:0;mso-wrap-distance-right:9pt;mso-wrap-distance-bottom:0;mso-position-horizontal:absolute;mso-position-horizontal-relative:text;mso-position-vertical:absolute;mso-position-vertical-relative:text" o:gfxdata="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" strokecolor="#4472c4 [3204]" strokeweight=".5pt">
-                <v:stroke endarrow="block"/>
-              </v:shape>
-            </w:pict>
-          </mc:Fallback>
-        </mc:AlternateContent>
-      </w:r>
-      <w:r>
-        <w:rPr>
-          <w:noProof/>
-        </w:rPr>
-        <mc:AlternateContent>
-          <mc:Choice Requires="wps">
-            <w:drawing>
-              <wp:anchor distT="0" distB="0" distL="114300" distR="114300" simplePos="0" relativeHeight="251667456" behindDoc="0" locked="0" layoutInCell="1" allowOverlap="1" wp14:anchorId="18417054" wp14:editId="323F2294">
-                <wp:simplePos x="0" y="0"/>
-                <wp:positionH relativeFrom="column">
-                  <wp:posOffset>119270</wp:posOffset>
-                </wp:positionH>
-                <wp:positionV relativeFrom="paragraph">
-                  <wp:posOffset>1113376</wp:posOffset>
-                </wp:positionV>
-                <wp:extent cx="0" cy="606508"/>
-                <wp:effectExtent l="63500" t="0" r="38100" b="28575"/>
-                <wp:wrapNone/>
-                <wp:docPr id="11" name="Straight Arrow Connector 11"/>
-                <wp:cNvGraphicFramePr/>
-                <a:graphic xmlns:a="http://schemas.openxmlformats.org/drawingml/2006/main">
-                  <a:graphicData uri="http://schemas.microsoft.com/office/word/2010/wordprocessingShape">
-                    <wps:wsp>
-                      <wps:cNvCnPr/>
-                      <wps:spPr>
-                        <a:xfrm>
-                          <a:off x="0" y="0"/>
-                          <a:ext cx="0" cy="606508"/>
-                        </a:xfrm>
-                        <a:prstGeom prst="straightConnector1">
-                          <a:avLst/>
-                        </a:prstGeom>
-                        <a:ln>
-                          <a:tailEnd type="triangle"/>
-                        </a:ln>
-                      </wps:spPr>
-                      <wps:style>
-                        <a:lnRef idx="1">
-                          <a:schemeClr val="accent1"/>
-                        </a:lnRef>
-                        <a:fillRef idx="0">
-                          <a:schemeClr val="accent1"/>
-                        </a:fillRef>
-                        <a:effectRef idx="0">
-                          <a:schemeClr val="accent1"/>
-                        </a:effectRef>
-                        <a:fontRef idx="minor">
-                          <a:schemeClr val="tx1"/>
-                        </a:fontRef>
-                      </wps:style>
-                      <wps:bodyPr/>
-                    </wps:wsp>
-                  </a:graphicData>
-                </a:graphic>
-              </wp:anchor>
-            </w:drawing>
-          </mc:Choice>
-          <mc:Fallback>
-            <w:pict>
-              <v:shape w14:anchorId="3852AA40" id="Straight Arrow Connector 11" o:spid="_x0000_s1026" type="#_x0000_t32" style="position:absolute;margin-left:9.4pt;margin-top:87.65pt;width:0;height:47.75pt;z-index:251667456;visibility:visible;mso-wrap-style:square;mso-wrap-distance-left:9pt;mso-wrap-distance-top:0;mso-wrap-distance-right:9pt;mso-wrap-distance-bottom:0;mso-position-horizontal:absolute;mso-position-horizontal-relative:text;mso-position-vertical:absolute;mso-position-vertical-relative:text" o:gfxdata="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" strokecolor="#4472c4 [3204]" strokeweight=".5pt">
-                <v:stroke endarrow="block" joinstyle="miter"/>
-              </v:shape>
-            </w:pict>
-          </mc:Fallback>
-        </mc:AlternateContent>
-      </w:r>
-      <w:r>
-        <w:rPr>
-          <w:noProof/>
-        </w:rPr>
-        <mc:AlternateContent>
-          <mc:Choice Requires="wps">
-            <w:drawing>
-              <wp:anchor distT="0" distB="0" distL="114300" distR="114300" simplePos="0" relativeHeight="251659264" behindDoc="0" locked="0" layoutInCell="1" allowOverlap="1" wp14:anchorId="5D95FE6D" wp14:editId="540D6CAE">
-                <wp:simplePos x="0" y="0"/>
-                <wp:positionH relativeFrom="column">
-                  <wp:posOffset>-347704</wp:posOffset>
-                </wp:positionH>
-                <wp:positionV relativeFrom="paragraph">
-                  <wp:posOffset>208915</wp:posOffset>
-                </wp:positionV>
-                <wp:extent cx="1083366" cy="904461"/>
-                <wp:effectExtent l="0" t="0" r="8890" b="10160"/>
-                <wp:wrapNone/>
-                <wp:docPr id="1" name="Round Same Side Corner Rectangle 1"/>
-                <wp:cNvGraphicFramePr/>
-                <a:graphic xmlns:a="http://schemas.openxmlformats.org/drawingml/2006/main">
-                  <a:graphicData uri="http://schemas.microsoft.com/office/word/2010/wordprocessingShape">
-                    <wps:wsp>
-                      <wps:cNvSpPr/>
-                      <wps:spPr>
-                        <a:xfrm>
-                          <a:off x="0" y="0"/>
-                          <a:ext cx="1083366" cy="904461"/>
-                        </a:xfrm>
-                        <a:prstGeom prst="round2SameRect">
-                          <a:avLst/>
-                        </a:prstGeom>
-                        <a:solidFill>
-                          <a:srgbClr val="C00000"/>
-                        </a:solidFill>
-                      </wps:spPr>
-                      <wps:style>
-                        <a:lnRef idx="2">
-                          <a:schemeClr val="accent1">
-                            <a:shade val="50000"/>
-                          </a:schemeClr>
-                        </a:lnRef>
-                        <a:fillRef idx="1">
-                          <a:schemeClr val="accent1"/>
-                        </a:fillRef>
-                        <a:effectRef idx="0">
-                          <a:schemeClr val="accent1"/>
-                        </a:effectRef>
-                        <a:fontRef idx="minor">
-                          <a:schemeClr val="lt1"/>
-                        </a:fontRef>
-                      </wps:style>
-                      <wps:txbx>
-                        <w:txbxContent>
-                          <w:p>
-                            <w:pPr>
-                              <w:jc w:val="center"/>
-                            </w:pPr>
-                            <w:r>
-                              <w:t>COVID -19</w:t>
-                            </w:r>
-                          </w:p>
-                          <w:p>
-                            <w:pPr>
-                              <w:jc w:val="center"/>
-                            </w:pPr>
-                            <w:r>
-                              <w:t>Dataset</w:t>
-                            </w:r>
-                          </w:p>
-                        </w:txbxContent>
-                      </wps:txbx>
-                      <wps:bodyPr rot="0" spcFirstLastPara="0" vertOverflow="overflow" horzOverflow="overflow" vert="horz" wrap="square" lIns="91440" tIns="45720" rIns="91440" bIns="45720" numCol="1" spcCol="0" rtlCol="0" fromWordArt="0" anchor="ctr" anchorCtr="0" forceAA="0" compatLnSpc="1">
-                        <a:prstTxWarp prst="textNoShape">
-                          <a:avLst/>
-                        </a:prstTxWarp>
-                        <a:noAutofit/>
-                      </wps:bodyPr>
-                    </wps:wsp>
-                  </a:graphicData>
-                </a:graphic>
-                <wp14:sizeRelH relativeFrom="margin">
-                  <wp14:pctWidth>0</wp14:pctWidth>
-                </wp14:sizeRelH>
-                <wp14:sizeRelV relativeFrom="margin">
-                  <wp14:pctHeight>0</wp14:pctHeight>
-                </wp14:sizeRelV>
-              </wp:anchor>
-            </w:drawing>
-          </mc:Choice>
-          <mc:Fallback>
-            <w:pict>
-              <v:shape w14:anchorId="5D95FE6D" id="Round Same Side Corner Rectangle 1" o:spid="_x0000_s1026" style="position:absolute;left:0;text-align:left;margin-left:-27.4pt;margin-top:16.45pt;width:85.3pt;height:71.2pt;z-index:251659264;visibility:visible;mso-wrap-style:square;mso-width-percent:0;mso-height-percent:0;mso-wrap-distance-left:9pt;mso-wrap-distance-top:0;mso-wrap-distance-right:9pt;mso-wrap-distance-bottom:0;mso-position-horizontal:absolute;mso-position-horizontal-relative:text;mso-position-vertical:absolute;mso-position-vertical-relative:text;mso-width-percent:0;mso-height-percent:0;mso-width-relative:margin;mso-height-relative:margin;v-text-anchor:middle" coordsize="1083366,904461" o:spt="100" o:gfxdata="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" adj="-11796480,,5400" path="m150747,l932619,v83255,,150747,67492,150747,150747l1083366,904461r,l,904461r,l,150747c,67492,67492,,150747,xe" fillcolor="#c00000" strokecolor="#1f3763 [1604]" strokeweight="1pt">
-                <v:stroke joinstyle="miter"/>
-                <v:formulas/>
-                <v:path arrowok="t" o:connecttype="custom" o:connectlocs="150747,0;932619,0;1083366,150747;1083366,904461;1083366,904461;0,904461;0,904461;0,150747;150747,0" o:connectangles="0,0,0,0,0,0,0,0,0" textboxrect="0,0,1083366,904461"/>
-                <v:textbox>
-                  <w:txbxContent>
-                    <w:p>
-                      <w:pPr>
-                        <w:jc w:val="center"/>
-                      </w:pPr>
-                      <w:r>
-                        <w:t>COVID -19</w:t>
-                      </w:r>
-                    </w:p>
-                    <w:p>
-                      <w:pPr>
-                        <w:jc w:val="center"/>
-                      </w:pPr>
-                      <w:r>
-                        <w:t>Dataset</w:t>
-                      </w:r>
-                    </w:p>
-                  </w:txbxContent>
-                </v:textbox>
-              </v:shape>
-            </w:pict>
-          </mc:Fallback>
-        </mc:AlternateContent>
-      </w:r>
-      <w:r>
-        <w:rPr>
-          <w:noProof/>
-        </w:rPr>
-        <mc:AlternateContent>
-          <mc:Choice Requires="wps">
-            <w:drawing>
-              <wp:anchor distT="0" distB="0" distL="114300" distR="114300" simplePos="0" relativeHeight="251666432" behindDoc="0" locked="0" layoutInCell="1" allowOverlap="1" wp14:anchorId="369CCD4A" wp14:editId="220F3B09">
-                <wp:simplePos x="0" y="0"/>
-                <wp:positionH relativeFrom="column">
-                  <wp:posOffset>-407504</wp:posOffset>
-                </wp:positionH>
-                <wp:positionV relativeFrom="paragraph">
-                  <wp:posOffset>1719884</wp:posOffset>
-                </wp:positionV>
-                <wp:extent cx="1093304" cy="1053299"/>
-                <wp:effectExtent l="0" t="0" r="12065" b="13970"/>
-                <wp:wrapNone/>
-                <wp:docPr id="10" name="Round Same Side Corner Rectangle 10"/>
-                <wp:cNvGraphicFramePr/>
-                <a:graphic xmlns:a="http://schemas.openxmlformats.org/drawingml/2006/main">
-                  <a:graphicData uri="http://schemas.microsoft.com/office/word/2010/wordprocessingShape">
-                    <wps:wsp>
-                      <wps:cNvSpPr/>
-                      <wps:spPr>
-                        <a:xfrm>
-                          <a:off x="0" y="0"/>
-                          <a:ext cx="1093304" cy="1053299"/>
-                        </a:xfrm>
-                        <a:prstGeom prst="round2SameRect">
-                          <a:avLst/>
-                        </a:prstGeom>
-                        <a:solidFill>
-                          <a:srgbClr val="FF0000"/>
-                        </a:solidFill>
-                      </wps:spPr>
-                      <wps:style>
-                        <a:lnRef idx="2">
-                          <a:schemeClr val="accent1">
-                            <a:shade val="50000"/>
-                          </a:schemeClr>
-                        </a:lnRef>
-                        <a:fillRef idx="1">
-                          <a:schemeClr val="accent1"/>
-                        </a:fillRef>
-                        <a:effectRef idx="0">
-                          <a:schemeClr val="accent1"/>
-                        </a:effectRef>
-                        <a:fontRef idx="minor">
-                          <a:schemeClr val="lt1"/>
-                        </a:fontRef>
-                      </wps:style>
-                      <wps:txbx>
-                        <w:txbxContent>
-                          <w:p>
-                            <w:pPr>
-                              <w:jc w:val="center"/>
-                            </w:pPr>
-                            <w:r>
-                              <w:t>COVID + 19</w:t>
-                            </w:r>
-                          </w:p>
-                          <w:p>
-                            <w:pPr>
-                              <w:jc w:val="center"/>
-                            </w:pPr>
-                            <w:r>
-                              <w:t>Sanitized Dataset</w:t>
-                            </w:r>
-                          </w:p>
-                        </w:txbxContent>
-                      </wps:txbx>
-                      <wps:bodyPr rot="0" spcFirstLastPara="0" vertOverflow="overflow" horzOverflow="overflow" vert="horz" wrap="square" lIns="91440" tIns="45720" rIns="91440" bIns="45720" numCol="1" spcCol="0" rtlCol="0" fromWordArt="0" anchor="ctr" anchorCtr="0" forceAA="0" compatLnSpc="1">
-                        <a:prstTxWarp prst="textNoShape">
-                          <a:avLst/>
-                        </a:prstTxWarp>
-                        <a:noAutofit/>
-                      </wps:bodyPr>
-                    </wps:wsp>
-                  </a:graphicData>
-                </a:graphic>
-              </wp:anchor>
-            </w:drawing>
-          </mc:Choice>
-          <mc:Fallback>
-            <w:pict>
-              <v:shape w14:anchorId="369CCD4A" id="Round Same Side Corner Rectangle 10" o:spid="_x0000_s1027" style="position:absolute;left:0;text-align:left;margin-left:-32.1pt;margin-top:135.4pt;width:86.1pt;height:82.95pt;z-index:251666432;visibility:visible;mso-wrap-style:square;mso-wrap-distance-left:9pt;mso-wrap-distance-top:0;mso-wrap-distance-right:9pt;mso-wrap-distance-bottom:0;mso-position-horizontal:absolute;mso-position-horizontal-relative:text;mso-position-vertical:absolute;mso-position-vertical-relative:text;v-text-anchor:middle" coordsize="1093304,1053299" o:spt="100" o:gfxdata="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" adj="-11796480,,5400" path="m175553,l917751,v96955,,175553,78598,175553,175553l1093304,1053299r,l,1053299r,l,175553c,78598,78598,,175553,xe" fillcolor="red" strokecolor="#1f3763 [1604]" strokeweight="1pt">
-                <v:stroke joinstyle="miter"/>
-                <v:formulas/>
-                <v:path arrowok="t" o:connecttype="custom" o:connectlocs="175553,0;917751,0;1093304,175553;1093304,1053299;1093304,1053299;0,1053299;0,1053299;0,175553;175553,0" o:connectangles="0,0,0,0,0,0,0,0,0" textboxrect="0,0,1093304,1053299"/>
-                <v:textbox>
-                  <w:txbxContent>
-                    <w:p>
-                      <w:pPr>
-                        <w:jc w:val="center"/>
-                      </w:pPr>
-                      <w:r>
-                        <w:t>COVID + 19</w:t>
-                      </w:r>
-                    </w:p>
-                    <w:p>
-                      <w:pPr>
-                        <w:jc w:val="center"/>
-                      </w:pPr>
-                      <w:r>
-                        <w:t>Sanitized Dataset</w:t>
-                      </w:r>
-                    </w:p>
-                  </w:txbxContent>
-                </v:textbox>
-              </v:shape>
-            </w:pict>
-          </mc:Fallback>
-        </mc:AlternateContent>
-      </w:r>
-      <w:r>
-        <w:rPr>
-          <w:noProof/>
-        </w:rPr>
-        <mc:AlternateContent>
-          <mc:Choice Requires="wps">
-            <w:drawing>
-              <wp:anchor distT="0" distB="0" distL="114300" distR="114300" simplePos="0" relativeHeight="251665408" behindDoc="0" locked="0" layoutInCell="1" allowOverlap="1" wp14:anchorId="2877BC80" wp14:editId="4E80C691">
-                <wp:simplePos x="0" y="0"/>
-                <wp:positionH relativeFrom="column">
-                  <wp:posOffset>4273826</wp:posOffset>
-                </wp:positionH>
-                <wp:positionV relativeFrom="paragraph">
-                  <wp:posOffset>1669884</wp:posOffset>
+                  <wp:posOffset>1926369</wp:posOffset>
                 </wp:positionV>
                 <wp:extent cx="2161595" cy="1103051"/>
                 <wp:effectExtent l="12700" t="0" r="22860" b="192405"/>
@@ -1056,7 +583,7 @@
                 </v:handles>
                 <o:complex v:ext="view"/>
               </v:shapetype>
-              <v:shape id="Cloud Callout 9" o:spid="_x0000_s1028" type="#_x0000_t106" style="position:absolute;left:0;text-align:left;margin-left:336.5pt;margin-top:131.5pt;width:170.2pt;height:86.85pt;z-index:251665408;visibility:visible;mso-wrap-style:square;mso-width-percent:0;mso-height-percent:0;mso-wrap-distance-left:9pt;mso-wrap-distance-top:0;mso-wrap-distance-right:9pt;mso-wrap-distance-bottom:0;mso-position-horizontal:absolute;mso-position-horizontal-relative:text;mso-position-vertical:absolute;mso-position-vertical-relative:text;mso-width-percent:0;mso-height-percent:0;mso-width-relative:margin;mso-height-relative:margin;v-text-anchor:middle" o:gfxdata="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" adj="6300,24300" fillcolor="#4472c4 [3204]" strokecolor="#1f3763 [1604]" strokeweight="1pt">
+              <v:shape id="Cloud Callout 9" o:spid="_x0000_s1026" type="#_x0000_t106" style="position:absolute;left:0;text-align:left;margin-left:309.1pt;margin-top:151.7pt;width:170.2pt;height:86.85pt;z-index:251665408;visibility:visible;mso-wrap-style:square;mso-width-percent:0;mso-height-percent:0;mso-wrap-distance-left:9pt;mso-wrap-distance-top:0;mso-wrap-distance-right:9pt;mso-wrap-distance-bottom:0;mso-position-horizontal:absolute;mso-position-horizontal-relative:text;mso-position-vertical:absolute;mso-position-vertical-relative:text;mso-width-percent:0;mso-height-percent:0;mso-width-relative:margin;mso-height-relative:margin;v-text-anchor:middle" o:gfxdata="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" adj="6300,24300" fillcolor="#4472c4 [3204]" strokecolor="#1f3763 [1604]" strokeweight="1pt">
                 <v:stroke joinstyle="miter"/>
                 <v:textbox>
                   <w:txbxContent>
@@ -1079,6 +606,517 @@
                       </w:pPr>
                       <w:r>
                         <w:t>Query Results</w:t>
+                      </w:r>
+                    </w:p>
+                  </w:txbxContent>
+                </v:textbox>
+              </v:shape>
+            </w:pict>
+          </mc:Fallback>
+        </mc:AlternateContent>
+      </w:r>
+      <w:r>
+        <w:rPr>
+          <w:noProof/>
+        </w:rPr>
+        <mc:AlternateContent>
+          <mc:Choice Requires="wps">
+            <w:drawing>
+              <wp:anchor distT="0" distB="0" distL="114300" distR="114300" simplePos="0" relativeHeight="251671552" behindDoc="0" locked="0" layoutInCell="1" allowOverlap="1" wp14:anchorId="2EDF381B" wp14:editId="4618BF5B">
+                <wp:simplePos x="0" y="0"/>
+                <wp:positionH relativeFrom="column">
+                  <wp:posOffset>3030744</wp:posOffset>
+                </wp:positionH>
+                <wp:positionV relativeFrom="paragraph">
+                  <wp:posOffset>2391327</wp:posOffset>
+                </wp:positionV>
+                <wp:extent cx="1245317" cy="45719"/>
+                <wp:effectExtent l="25400" t="25400" r="12065" b="69215"/>
+                <wp:wrapNone/>
+                <wp:docPr id="16" name="Straight Arrow Connector 16"/>
+                <wp:cNvGraphicFramePr/>
+                <a:graphic xmlns:a="http://schemas.openxmlformats.org/drawingml/2006/main">
+                  <a:graphicData uri="http://schemas.microsoft.com/office/word/2010/wordprocessingShape">
+                    <wps:wsp>
+                      <wps:cNvCnPr/>
+                      <wps:spPr>
+                        <a:xfrm flipH="1">
+                          <a:off x="0" y="0"/>
+                          <a:ext cx="1245317" cy="45719"/>
+                        </a:xfrm>
+                        <a:prstGeom prst="straightConnector1">
+                          <a:avLst/>
+                        </a:prstGeom>
+                        <a:ln>
+                          <a:tailEnd type="triangle"/>
+                        </a:ln>
+                      </wps:spPr>
+                      <wps:style>
+                        <a:lnRef idx="1">
+                          <a:schemeClr val="accent1"/>
+                        </a:lnRef>
+                        <a:fillRef idx="0">
+                          <a:schemeClr val="accent1"/>
+                        </a:fillRef>
+                        <a:effectRef idx="0">
+                          <a:schemeClr val="accent1"/>
+                        </a:effectRef>
+                        <a:fontRef idx="minor">
+                          <a:schemeClr val="tx1"/>
+                        </a:fontRef>
+                      </wps:style>
+                      <wps:bodyPr/>
+                    </wps:wsp>
+                  </a:graphicData>
+                </a:graphic>
+                <wp14:sizeRelH relativeFrom="margin">
+                  <wp14:pctWidth>0</wp14:pctWidth>
+                </wp14:sizeRelH>
+                <wp14:sizeRelV relativeFrom="margin">
+                  <wp14:pctHeight>0</wp14:pctHeight>
+                </wp14:sizeRelV>
+              </wp:anchor>
+            </w:drawing>
+          </mc:Choice>
+          <mc:Fallback>
+            <w:pict>
+              <v:shapetype w14:anchorId="467A84E9" id="_x0000_t32" coordsize="21600,21600" o:spt="32" o:oned="t" path="m,l21600,21600e" filled="f">
+                <v:path arrowok="t" fillok="f" o:connecttype="none"/>
+                <o:lock v:ext="edit" shapetype="t"/>
+              </v:shapetype>
+              <v:shape id="Straight Arrow Connector 16" o:spid="_x0000_s1026" type="#_x0000_t32" style="position:absolute;margin-left:238.65pt;margin-top:188.3pt;width:98.05pt;height:3.6pt;flip:x;z-index:251671552;visibility:visible;mso-wrap-style:square;mso-width-percent:0;mso-height-percent:0;mso-wrap-distance-left:9pt;mso-wrap-distance-top:0;mso-wrap-distance-right:9pt;mso-wrap-distance-bottom:0;mso-position-horizontal:absolute;mso-position-horizontal-relative:text;mso-position-vertical:absolute;mso-position-vertical-relative:text;mso-width-percent:0;mso-height-percent:0;mso-width-relative:margin;mso-height-relative:margin" o:gfxdata="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" strokecolor="#4472c4 [3204]" strokeweight=".5pt">
+                <v:stroke endarrow="block" joinstyle="miter"/>
+              </v:shape>
+            </w:pict>
+          </mc:Fallback>
+        </mc:AlternateContent>
+      </w:r>
+      <w:r>
+        <w:rPr>
+          <w:noProof/>
+        </w:rPr>
+        <mc:AlternateContent>
+          <mc:Choice Requires="wps">
+            <w:drawing>
+              <wp:anchor distT="0" distB="0" distL="114300" distR="114300" simplePos="0" relativeHeight="251669504" behindDoc="0" locked="0" layoutInCell="1" allowOverlap="1" wp14:anchorId="7B4B1FA5" wp14:editId="6AA01164">
+                <wp:simplePos x="0" y="0"/>
+                <wp:positionH relativeFrom="column">
+                  <wp:posOffset>3210200</wp:posOffset>
+                </wp:positionH>
+                <wp:positionV relativeFrom="paragraph">
+                  <wp:posOffset>845240</wp:posOffset>
+                </wp:positionV>
+                <wp:extent cx="1570521" cy="0"/>
+                <wp:effectExtent l="25400" t="63500" r="0" b="76200"/>
+                <wp:wrapNone/>
+                <wp:docPr id="14" name="Straight Arrow Connector 14"/>
+                <wp:cNvGraphicFramePr/>
+                <a:graphic xmlns:a="http://schemas.openxmlformats.org/drawingml/2006/main">
+                  <a:graphicData uri="http://schemas.microsoft.com/office/word/2010/wordprocessingShape">
+                    <wps:wsp>
+                      <wps:cNvCnPr/>
+                      <wps:spPr>
+                        <a:xfrm>
+                          <a:off x="0" y="0"/>
+                          <a:ext cx="1570521" cy="0"/>
+                        </a:xfrm>
+                        <a:prstGeom prst="straightConnector1">
+                          <a:avLst/>
+                        </a:prstGeom>
+                        <a:ln>
+                          <a:headEnd type="triangle"/>
+                          <a:tailEnd type="triangle"/>
+                        </a:ln>
+                      </wps:spPr>
+                      <wps:style>
+                        <a:lnRef idx="1">
+                          <a:schemeClr val="accent1"/>
+                        </a:lnRef>
+                        <a:fillRef idx="0">
+                          <a:schemeClr val="accent1"/>
+                        </a:fillRef>
+                        <a:effectRef idx="0">
+                          <a:schemeClr val="accent1"/>
+                        </a:effectRef>
+                        <a:fontRef idx="minor">
+                          <a:schemeClr val="tx1"/>
+                        </a:fontRef>
+                      </wps:style>
+                      <wps:bodyPr/>
+                    </wps:wsp>
+                  </a:graphicData>
+                </a:graphic>
+              </wp:anchor>
+            </w:drawing>
+          </mc:Choice>
+          <mc:Fallback>
+            <w:pict>
+              <v:shape w14:anchorId="4F52F3C8" id="Straight Arrow Connector 14" o:spid="_x0000_s1026" type="#_x0000_t32" style="position:absolute;margin-left:252.75pt;margin-top:66.55pt;width:123.65pt;height:0;z-index:251669504;visibility:visible;mso-wrap-style:square;mso-wrap-distance-left:9pt;mso-wrap-distance-top:0;mso-wrap-distance-right:9pt;mso-wrap-distance-bottom:0;mso-position-horizontal:absolute;mso-position-horizontal-relative:text;mso-position-vertical:absolute;mso-position-vertical-relative:text" o:gfxdata="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" strokecolor="#4472c4 [3204]" strokeweight=".5pt">
+                <v:stroke startarrow="block" endarrow="block" joinstyle="miter"/>
+              </v:shape>
+            </w:pict>
+          </mc:Fallback>
+        </mc:AlternateContent>
+      </w:r>
+      <w:r>
+        <w:rPr>
+          <w:noProof/>
+        </w:rPr>
+        <mc:AlternateContent>
+          <mc:Choice Requires="wps">
+            <w:drawing>
+              <wp:anchor distT="0" distB="0" distL="114300" distR="114300" simplePos="0" relativeHeight="251668480" behindDoc="0" locked="0" layoutInCell="1" allowOverlap="1" wp14:anchorId="55468E10" wp14:editId="1FF0FDFC">
+                <wp:simplePos x="0" y="0"/>
+                <wp:positionH relativeFrom="column">
+                  <wp:posOffset>685330</wp:posOffset>
+                </wp:positionH>
+                <wp:positionV relativeFrom="paragraph">
+                  <wp:posOffset>1173232</wp:posOffset>
+                </wp:positionV>
+                <wp:extent cx="1073895" cy="1093304"/>
+                <wp:effectExtent l="0" t="63500" r="0" b="24765"/>
+                <wp:wrapNone/>
+                <wp:docPr id="13" name="Elbow Connector 13"/>
+                <wp:cNvGraphicFramePr/>
+                <a:graphic xmlns:a="http://schemas.openxmlformats.org/drawingml/2006/main">
+                  <a:graphicData uri="http://schemas.microsoft.com/office/word/2010/wordprocessingShape">
+                    <wps:wsp>
+                      <wps:cNvCnPr/>
+                      <wps:spPr>
+                        <a:xfrm flipV="1">
+                          <a:off x="0" y="0"/>
+                          <a:ext cx="1073895" cy="1093304"/>
+                        </a:xfrm>
+                        <a:prstGeom prst="bentConnector3">
+                          <a:avLst/>
+                        </a:prstGeom>
+                        <a:ln>
+                          <a:tailEnd type="triangle"/>
+                        </a:ln>
+                      </wps:spPr>
+                      <wps:style>
+                        <a:lnRef idx="1">
+                          <a:schemeClr val="accent1"/>
+                        </a:lnRef>
+                        <a:fillRef idx="0">
+                          <a:schemeClr val="accent1"/>
+                        </a:fillRef>
+                        <a:effectRef idx="0">
+                          <a:schemeClr val="accent1"/>
+                        </a:effectRef>
+                        <a:fontRef idx="minor">
+                          <a:schemeClr val="tx1"/>
+                        </a:fontRef>
+                      </wps:style>
+                      <wps:bodyPr/>
+                    </wps:wsp>
+                  </a:graphicData>
+                </a:graphic>
+              </wp:anchor>
+            </w:drawing>
+          </mc:Choice>
+          <mc:Fallback>
+            <w:pict>
+              <v:shape w14:anchorId="3AD52A0C" id="Elbow Connector 13" o:spid="_x0000_s1026" type="#_x0000_t34" style="position:absolute;margin-left:53.95pt;margin-top:92.4pt;width:84.55pt;height:86.1pt;flip:y;z-index:251668480;visibility:visible;mso-wrap-style:square;mso-wrap-distance-left:9pt;mso-wrap-distance-top:0;mso-wrap-distance-right:9pt;mso-wrap-distance-bottom:0;mso-position-horizontal:absolute;mso-position-horizontal-relative:text;mso-position-vertical:absolute;mso-position-vertical-relative:text" o:gfxdata="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" strokecolor="#4472c4 [3204]" strokeweight=".5pt">
+                <v:stroke endarrow="block"/>
+              </v:shape>
+            </w:pict>
+          </mc:Fallback>
+        </mc:AlternateContent>
+      </w:r>
+      <w:r>
+        <w:rPr>
+          <w:noProof/>
+        </w:rPr>
+        <mc:AlternateContent>
+          <mc:Choice Requires="wps">
+            <w:drawing>
+              <wp:anchor distT="0" distB="0" distL="114300" distR="114300" simplePos="0" relativeHeight="251667456" behindDoc="0" locked="0" layoutInCell="1" allowOverlap="1" wp14:anchorId="18417054" wp14:editId="323F2294">
+                <wp:simplePos x="0" y="0"/>
+                <wp:positionH relativeFrom="column">
+                  <wp:posOffset>119270</wp:posOffset>
+                </wp:positionH>
+                <wp:positionV relativeFrom="paragraph">
+                  <wp:posOffset>1113376</wp:posOffset>
+                </wp:positionV>
+                <wp:extent cx="0" cy="606508"/>
+                <wp:effectExtent l="63500" t="0" r="38100" b="28575"/>
+                <wp:wrapNone/>
+                <wp:docPr id="11" name="Straight Arrow Connector 11"/>
+                <wp:cNvGraphicFramePr/>
+                <a:graphic xmlns:a="http://schemas.openxmlformats.org/drawingml/2006/main">
+                  <a:graphicData uri="http://schemas.microsoft.com/office/word/2010/wordprocessingShape">
+                    <wps:wsp>
+                      <wps:cNvCnPr/>
+                      <wps:spPr>
+                        <a:xfrm>
+                          <a:off x="0" y="0"/>
+                          <a:ext cx="0" cy="606508"/>
+                        </a:xfrm>
+                        <a:prstGeom prst="straightConnector1">
+                          <a:avLst/>
+                        </a:prstGeom>
+                        <a:ln>
+                          <a:tailEnd type="triangle"/>
+                        </a:ln>
+                      </wps:spPr>
+                      <wps:style>
+                        <a:lnRef idx="1">
+                          <a:schemeClr val="accent1"/>
+                        </a:lnRef>
+                        <a:fillRef idx="0">
+                          <a:schemeClr val="accent1"/>
+                        </a:fillRef>
+                        <a:effectRef idx="0">
+                          <a:schemeClr val="accent1"/>
+                        </a:effectRef>
+                        <a:fontRef idx="minor">
+                          <a:schemeClr val="tx1"/>
+                        </a:fontRef>
+                      </wps:style>
+                      <wps:bodyPr/>
+                    </wps:wsp>
+                  </a:graphicData>
+                </a:graphic>
+              </wp:anchor>
+            </w:drawing>
+          </mc:Choice>
+          <mc:Fallback>
+            <w:pict>
+              <v:shape w14:anchorId="3852AA40" id="Straight Arrow Connector 11" o:spid="_x0000_s1026" type="#_x0000_t32" style="position:absolute;margin-left:9.4pt;margin-top:87.65pt;width:0;height:47.75pt;z-index:251667456;visibility:visible;mso-wrap-style:square;mso-wrap-distance-left:9pt;mso-wrap-distance-top:0;mso-wrap-distance-right:9pt;mso-wrap-distance-bottom:0;mso-position-horizontal:absolute;mso-position-horizontal-relative:text;mso-position-vertical:absolute;mso-position-vertical-relative:text" o:gfxdata="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" strokecolor="#4472c4 [3204]" strokeweight=".5pt">
+                <v:stroke endarrow="block" joinstyle="miter"/>
+              </v:shape>
+            </w:pict>
+          </mc:Fallback>
+        </mc:AlternateContent>
+      </w:r>
+      <w:r>
+        <w:rPr>
+          <w:noProof/>
+        </w:rPr>
+        <mc:AlternateContent>
+          <mc:Choice Requires="wps">
+            <w:drawing>
+              <wp:anchor distT="0" distB="0" distL="114300" distR="114300" simplePos="0" relativeHeight="251659264" behindDoc="0" locked="0" layoutInCell="1" allowOverlap="1" wp14:anchorId="5D95FE6D" wp14:editId="540D6CAE">
+                <wp:simplePos x="0" y="0"/>
+                <wp:positionH relativeFrom="column">
+                  <wp:posOffset>-347704</wp:posOffset>
+                </wp:positionH>
+                <wp:positionV relativeFrom="paragraph">
+                  <wp:posOffset>208915</wp:posOffset>
+                </wp:positionV>
+                <wp:extent cx="1083366" cy="904461"/>
+                <wp:effectExtent l="0" t="0" r="8890" b="10160"/>
+                <wp:wrapNone/>
+                <wp:docPr id="1" name="Round Same Side Corner Rectangle 1"/>
+                <wp:cNvGraphicFramePr/>
+                <a:graphic xmlns:a="http://schemas.openxmlformats.org/drawingml/2006/main">
+                  <a:graphicData uri="http://schemas.microsoft.com/office/word/2010/wordprocessingShape">
+                    <wps:wsp>
+                      <wps:cNvSpPr/>
+                      <wps:spPr>
+                        <a:xfrm>
+                          <a:off x="0" y="0"/>
+                          <a:ext cx="1083366" cy="904461"/>
+                        </a:xfrm>
+                        <a:prstGeom prst="round2SameRect">
+                          <a:avLst/>
+                        </a:prstGeom>
+                        <a:solidFill>
+                          <a:srgbClr val="C00000"/>
+                        </a:solidFill>
+                      </wps:spPr>
+                      <wps:style>
+                        <a:lnRef idx="2">
+                          <a:schemeClr val="accent1">
+                            <a:shade val="50000"/>
+                          </a:schemeClr>
+                        </a:lnRef>
+                        <a:fillRef idx="1">
+                          <a:schemeClr val="accent1"/>
+                        </a:fillRef>
+                        <a:effectRef idx="0">
+                          <a:schemeClr val="accent1"/>
+                        </a:effectRef>
+                        <a:fontRef idx="minor">
+                          <a:schemeClr val="lt1"/>
+                        </a:fontRef>
+                      </wps:style>
+                      <wps:txbx>
+                        <w:txbxContent>
+                          <w:p>
+                            <w:pPr>
+                              <w:jc w:val="center"/>
+                            </w:pPr>
+                            <w:r>
+                              <w:t>COVID -19</w:t>
+                            </w:r>
+                          </w:p>
+                          <w:p>
+                            <w:pPr>
+                              <w:jc w:val="center"/>
+                            </w:pPr>
+                            <w:r>
+                              <w:t>Dataset</w:t>
+                            </w:r>
+                          </w:p>
+                        </w:txbxContent>
+                      </wps:txbx>
+                      <wps:bodyPr rot="0" spcFirstLastPara="0" vertOverflow="overflow" horzOverflow="overflow" vert="horz" wrap="square" lIns="91440" tIns="45720" rIns="91440" bIns="45720" numCol="1" spcCol="0" rtlCol="0" fromWordArt="0" anchor="ctr" anchorCtr="0" forceAA="0" compatLnSpc="1">
+                        <a:prstTxWarp prst="textNoShape">
+                          <a:avLst/>
+                        </a:prstTxWarp>
+                        <a:noAutofit/>
+                      </wps:bodyPr>
+                    </wps:wsp>
+                  </a:graphicData>
+                </a:graphic>
+                <wp14:sizeRelH relativeFrom="margin">
+                  <wp14:pctWidth>0</wp14:pctWidth>
+                </wp14:sizeRelH>
+                <wp14:sizeRelV relativeFrom="margin">
+                  <wp14:pctHeight>0</wp14:pctHeight>
+                </wp14:sizeRelV>
+              </wp:anchor>
+            </w:drawing>
+          </mc:Choice>
+          <mc:Fallback>
+            <w:pict>
+              <v:shape w14:anchorId="5D95FE6D" id="Round Same Side Corner Rectangle 1" o:spid="_x0000_s1026" style="position:absolute;left:0;text-align:left;margin-left:-27.4pt;margin-top:16.45pt;width:85.3pt;height:71.2pt;z-index:251659264;visibility:visible;mso-wrap-style:square;mso-width-percent:0;mso-height-percent:0;mso-wrap-distance-left:9pt;mso-wrap-distance-top:0;mso-wrap-distance-right:9pt;mso-wrap-distance-bottom:0;mso-position-horizontal:absolute;mso-position-horizontal-relative:text;mso-position-vertical:absolute;mso-position-vertical-relative:text;mso-width-percent:0;mso-height-percent:0;mso-width-relative:margin;mso-height-relative:margin;v-text-anchor:middle" coordsize="1083366,904461" o:spt="100" o:gfxdata="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" adj="-11796480,,5400" path="m150747,l932619,v83255,,150747,67492,150747,150747l1083366,904461r,l,904461r,l,150747c,67492,67492,,150747,xe" fillcolor="#c00000" strokecolor="#1f3763 [1604]" strokeweight="1pt">
+                <v:stroke joinstyle="miter"/>
+                <v:formulas/>
+                <v:path arrowok="t" o:connecttype="custom" o:connectlocs="150747,0;932619,0;1083366,150747;1083366,904461;1083366,904461;0,904461;0,904461;0,150747;150747,0" o:connectangles="0,0,0,0,0,0,0,0,0" textboxrect="0,0,1083366,904461"/>
+                <v:textbox>
+                  <w:txbxContent>
+                    <w:p>
+                      <w:pPr>
+                        <w:jc w:val="center"/>
+                      </w:pPr>
+                      <w:r>
+                        <w:t>COVID -19</w:t>
+                      </w:r>
+                    </w:p>
+                    <w:p>
+                      <w:pPr>
+                        <w:jc w:val="center"/>
+                      </w:pPr>
+                      <w:r>
+                        <w:t>Dataset</w:t>
+                      </w:r>
+                    </w:p>
+                  </w:txbxContent>
+                </v:textbox>
+              </v:shape>
+            </w:pict>
+          </mc:Fallback>
+        </mc:AlternateContent>
+      </w:r>
+      <w:r>
+        <w:rPr>
+          <w:noProof/>
+        </w:rPr>
+        <mc:AlternateContent>
+          <mc:Choice Requires="wps">
+            <w:drawing>
+              <wp:anchor distT="0" distB="0" distL="114300" distR="114300" simplePos="0" relativeHeight="251666432" behindDoc="0" locked="0" layoutInCell="1" allowOverlap="1" wp14:anchorId="369CCD4A" wp14:editId="375E9F46">
+                <wp:simplePos x="0" y="0"/>
+                <wp:positionH relativeFrom="column">
+                  <wp:posOffset>-407504</wp:posOffset>
+                </wp:positionH>
+                <wp:positionV relativeFrom="paragraph">
+                  <wp:posOffset>1719884</wp:posOffset>
+                </wp:positionV>
+                <wp:extent cx="1093304" cy="1053299"/>
+                <wp:effectExtent l="0" t="0" r="12065" b="13970"/>
+                <wp:wrapNone/>
+                <wp:docPr id="10" name="Round Same Side Corner Rectangle 10"/>
+                <wp:cNvGraphicFramePr/>
+                <a:graphic xmlns:a="http://schemas.openxmlformats.org/drawingml/2006/main">
+                  <a:graphicData uri="http://schemas.microsoft.com/office/word/2010/wordprocessingShape">
+                    <wps:wsp>
+                      <wps:cNvSpPr/>
+                      <wps:spPr>
+                        <a:xfrm>
+                          <a:off x="0" y="0"/>
+                          <a:ext cx="1093304" cy="1053299"/>
+                        </a:xfrm>
+                        <a:prstGeom prst="round2SameRect">
+                          <a:avLst/>
+                        </a:prstGeom>
+                        <a:solidFill>
+                          <a:srgbClr val="FF0000"/>
+                        </a:solidFill>
+                      </wps:spPr>
+                      <wps:style>
+                        <a:lnRef idx="2">
+                          <a:schemeClr val="accent1">
+                            <a:shade val="50000"/>
+                          </a:schemeClr>
+                        </a:lnRef>
+                        <a:fillRef idx="1">
+                          <a:schemeClr val="accent1"/>
+                        </a:fillRef>
+                        <a:effectRef idx="0">
+                          <a:schemeClr val="accent1"/>
+                        </a:effectRef>
+                        <a:fontRef idx="minor">
+                          <a:schemeClr val="lt1"/>
+                        </a:fontRef>
+                      </wps:style>
+                      <wps:txbx>
+                        <w:txbxContent>
+                          <w:p>
+                            <w:pPr>
+                              <w:jc w:val="center"/>
+                            </w:pPr>
+                            <w:r>
+                              <w:t>COVID + 19</w:t>
+                            </w:r>
+                          </w:p>
+                          <w:p>
+                            <w:pPr>
+                              <w:jc w:val="center"/>
+                            </w:pPr>
+                            <w:r>
+                              <w:t>Sanitized Dataset</w:t>
+                            </w:r>
+                          </w:p>
+                        </w:txbxContent>
+                      </wps:txbx>
+                      <wps:bodyPr rot="0" spcFirstLastPara="0" vertOverflow="overflow" horzOverflow="overflow" vert="horz" wrap="square" lIns="91440" tIns="45720" rIns="91440" bIns="45720" numCol="1" spcCol="0" rtlCol="0" fromWordArt="0" anchor="ctr" anchorCtr="0" forceAA="0" compatLnSpc="1">
+                        <a:prstTxWarp prst="textNoShape">
+                          <a:avLst/>
+                        </a:prstTxWarp>
+                        <a:noAutofit/>
+                      </wps:bodyPr>
+                    </wps:wsp>
+                  </a:graphicData>
+                </a:graphic>
+              </wp:anchor>
+            </w:drawing>
+          </mc:Choice>
+          <mc:Fallback>
+            <w:pict>
+              <v:shape w14:anchorId="369CCD4A" id="Round Same Side Corner Rectangle 10" o:spid="_x0000_s1028" style="position:absolute;left:0;text-align:left;margin-left:-32.1pt;margin-top:135.4pt;width:86.1pt;height:82.95pt;z-index:251666432;visibility:visible;mso-wrap-style:square;mso-wrap-distance-left:9pt;mso-wrap-distance-top:0;mso-wrap-distance-right:9pt;mso-wrap-distance-bottom:0;mso-position-horizontal:absolute;mso-position-horizontal-relative:text;mso-position-vertical:absolute;mso-position-vertical-relative:text;v-text-anchor:middle" coordsize="1093304,1053299" o:spt="100" o:gfxdata="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" adj="-11796480,,5400" path="m175553,l917751,v96955,,175553,78598,175553,175553l1093304,1053299r,l,1053299r,l,175553c,78598,78598,,175553,xe" fillcolor="red" strokecolor="#1f3763 [1604]" strokeweight="1pt">
+                <v:stroke joinstyle="miter"/>
+                <v:formulas/>
+                <v:path arrowok="t" o:connecttype="custom" o:connectlocs="175553,0;917751,0;1093304,175553;1093304,1053299;1093304,1053299;0,1053299;0,1053299;0,175553;175553,0" o:connectangles="0,0,0,0,0,0,0,0,0" textboxrect="0,0,1093304,1053299"/>
+                <v:textbox>
+                  <w:txbxContent>
+                    <w:p>
+                      <w:pPr>
+                        <w:jc w:val="center"/>
+                      </w:pPr>
+                      <w:r>
+                        <w:t>COVID + 19</w:t>
+                      </w:r>
+                    </w:p>
+                    <w:p>
+                      <w:pPr>
+                        <w:jc w:val="center"/>
+                      </w:pPr>
+                      <w:r>
+                        <w:t>Sanitized Dataset</w:t>
                       </w:r>
                     </w:p>
                   </w:txbxContent>
@@ -1403,7 +1441,10 @@
                               <w:jc w:val="center"/>
                             </w:pPr>
                             <w:r>
-                              <w:t>MySQL</w:t>
+                              <w:t>SPARK</w:t>
+                            </w:r>
+                            <w:r>
+                              <w:t>/HIVE/HDFS</w:t>
                             </w:r>
                           </w:p>
                           <w:p>
@@ -1448,7 +1489,7 @@
                 </v:handles>
                 <o:complex v:ext="view"/>
               </v:shapetype>
-              <v:shape id="Can 3" o:spid="_x0000_s1031" type="#_x0000_t22" style="position:absolute;left:0;text-align:left;margin-left:376.45pt;margin-top:1.6pt;width:85.25pt;height:111.05pt;z-index:251661312;visibility:visible;mso-wrap-style:square;mso-width-percent:0;mso-height-percent:0;mso-wrap-distance-left:9pt;mso-wrap-distance-top:0;mso-wrap-distance-right:9pt;mso-wrap-distance-bottom:0;mso-position-horizontal:absolute;mso-position-horizontal-relative:text;mso-position-vertical:absolute;mso-position-vertical-relative:text;mso-width-percent:0;mso-height-percent:0;mso-width-relative:margin;mso-height-relative:margin;v-text-anchor:middle" o:gfxdata="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" adj="4145" fillcolor="#aeaaaa [2414]" strokecolor="#1f3763 [1604]" strokeweight="1pt">
+              <v:shape id="Can 3" o:spid="_x0000_s1031" type="#_x0000_t22" style="position:absolute;left:0;text-align:left;margin-left:376.45pt;margin-top:1.6pt;width:85.25pt;height:111.05pt;z-index:251661312;visibility:visible;mso-wrap-style:square;mso-width-percent:0;mso-height-percent:0;mso-wrap-distance-left:9pt;mso-wrap-distance-top:0;mso-wrap-distance-right:9pt;mso-wrap-distance-bottom:0;mso-position-horizontal:absolute;mso-position-horizontal-relative:text;mso-position-vertical:absolute;mso-position-vertical-relative:text;mso-width-percent:0;mso-height-percent:0;mso-width-relative:margin;mso-height-relative:margin;v-text-anchor:middle" o:gfxdata="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" adj="4145" fillcolor="#aeaaaa [2414]" strokecolor="#1f3763 [1604]" strokeweight="1pt">
                 <v:stroke joinstyle="miter"/>
                 <v:textbox>
                   <w:txbxContent>
@@ -1457,7 +1498,10 @@
                         <w:jc w:val="center"/>
                       </w:pPr>
                       <w:r>
-                        <w:t>MySQL</w:t>
+                        <w:t>SPARK</w:t>
+                      </w:r>
+                      <w:r>
+                        <w:t>/HIVE/HDFS</w:t>
                       </w:r>
                     </w:p>
                     <w:p>

</xml_diff>